<commit_message>
Added product owner to backlog
</commit_message>
<xml_diff>
--- a/backlog/backlog.docx
+++ b/backlog/backlog.docx
@@ -154,18 +154,23 @@
     <w:p>
       <w:pPr>
         <w:pStyle w:val="Heading3"/>
-        <w:rPr>
-          <w:rFonts w:ascii="Helvetica" w:hAnsi="Helvetica"/>
-        </w:rPr>
       </w:pPr>
       <w:r>
-        <w:rPr>
-          <w:rFonts w:ascii="Helvetica" w:hAnsi="Helvetica"/>
-        </w:rPr>
+        <w:t>Product Owner</w:t>
+      </w:r>
+    </w:p>
+    <w:p>
+      <w:r>
+        <w:t>Elliot Lockerman</w:t>
+      </w:r>
+    </w:p>
+    <w:p>
+      <w:pPr>
+        <w:pStyle w:val="Heading3"/>
+      </w:pPr>
+      <w:r>
         <w:t>Additional Planning Information</w:t>
       </w:r>
-      <w:bookmarkStart w:id="0" w:name="_GoBack"/>
-      <w:bookmarkEnd w:id="0"/>
     </w:p>
     <w:p>
       <w:pPr>
@@ -225,7 +230,15 @@
         <w:rPr>
           <w:rFonts w:ascii="Helvetica" w:hAnsi="Helvetica"/>
         </w:rPr>
-        <w:t>REST</w:t>
+        <w:t>RE</w:t>
+      </w:r>
+      <w:bookmarkStart w:id="0" w:name="_GoBack"/>
+      <w:bookmarkEnd w:id="0"/>
+      <w:r>
+        <w:rPr>
+          <w:rFonts w:ascii="Helvetica" w:hAnsi="Helvetica"/>
+        </w:rPr>
+        <w:t>ST</w:t>
       </w:r>
     </w:p>
     <w:p>
@@ -265,14 +278,8 @@
     <w:p>
       <w:pPr>
         <w:pStyle w:val="Heading3"/>
-        <w:rPr>
-          <w:rFonts w:ascii="Helvetica" w:hAnsi="Helvetica"/>
-        </w:rPr>
       </w:pPr>
       <w:r>
-        <w:rPr>
-          <w:rFonts w:ascii="Helvetica" w:hAnsi="Helvetica"/>
-        </w:rPr>
         <w:t>Features</w:t>
       </w:r>
     </w:p>
@@ -290,10 +297,10 @@
         <w:tblLook w:val="04A0" w:firstRow="1" w:lastRow="0" w:firstColumn="1" w:lastColumn="0" w:noHBand="0" w:noVBand="1"/>
       </w:tblPr>
       <w:tblGrid>
-        <w:gridCol w:w="3156"/>
-        <w:gridCol w:w="3156"/>
-        <w:gridCol w:w="3156"/>
-        <w:gridCol w:w="3156"/>
+        <w:gridCol w:w="2586"/>
+        <w:gridCol w:w="2105"/>
+        <w:gridCol w:w="1852"/>
+        <w:gridCol w:w="2313"/>
       </w:tblGrid>
       <w:tr>
         <w:trPr>
@@ -792,7 +799,6 @@
               <w:rPr>
                 <w:rFonts w:ascii="Helvetica" w:hAnsi="Helvetica"/>
               </w:rPr>
-              <w:lastRenderedPageBreak/>
               <w:t>Recent additions</w:t>
             </w:r>
           </w:p>
@@ -1469,6 +1475,7 @@
               <w:rPr>
                 <w:rFonts w:ascii="Helvetica" w:hAnsi="Helvetica"/>
               </w:rPr>
+              <w:lastRenderedPageBreak/>
               <w:t>Post</w:t>
             </w:r>
             <w:r>
@@ -2095,9 +2102,10 @@
       </w:pPr>
     </w:p>
     <w:sectPr>
-      <w:pgSz w:w="15840" w:h="12240" w:orient="landscape"/>
-      <w:pgMar w:top="1800" w:right="1440" w:bottom="1800" w:left="1440" w:header="720" w:footer="720" w:gutter="0"/>
+      <w:pgSz w:w="12240" w:h="15840"/>
+      <w:pgMar w:top="1440" w:right="1800" w:bottom="1440" w:left="1800" w:header="720" w:footer="720" w:gutter="0"/>
       <w:cols w:space="720"/>
+      <w:printerSettings r:id="rId6"/>
     </w:sectPr>
   </w:body>
 </w:document>
@@ -2571,6 +2579,7 @@
   <w:style w:type="character" w:default="1" w:styleId="DefaultParagraphFont">
     <w:name w:val="Default Paragraph Font"/>
     <w:uiPriority w:val="1"/>
+    <w:semiHidden/>
     <w:unhideWhenUsed/>
   </w:style>
   <w:style w:type="table" w:default="1" w:styleId="TableNormal">
@@ -3274,6 +3283,7 @@
   <w:style w:type="character" w:default="1" w:styleId="DefaultParagraphFont">
     <w:name w:val="Default Paragraph Font"/>
     <w:uiPriority w:val="1"/>
+    <w:semiHidden/>
     <w:unhideWhenUsed/>
   </w:style>
   <w:style w:type="table" w:default="1" w:styleId="TableNormal">

</xml_diff>